<commit_message>
Correct the percentage of missing values for KJ3.2B
</commit_message>
<xml_diff>
--- a/HW1/HW1.docx
+++ b/HW1/HW1.docx
@@ -5122,6 +5122,18 @@
         <w:rPr>
           <w:rStyle w:val="FunctionTok"/>
         </w:rPr>
+        <w:t xml:space="preserve">apply</w:t>
+      </w:r>
+      <w:r>
+        <w:rPr>
+          <w:rStyle w:val="NormalTok"/>
+        </w:rPr>
+        <w:t xml:space="preserve">(</w:t>
+      </w:r>
+      <w:r>
+        <w:rPr>
+          <w:rStyle w:val="FunctionTok"/>
+        </w:rPr>
         <w:t xml:space="preserve">is.na</w:t>
       </w:r>
       <w:r>
@@ -5152,7 +5164,19 @@
         <w:rPr>
           <w:rStyle w:val="NormalTok"/>
         </w:rPr>
-        <w:t xml:space="preserve">class,]))</w:t>
+        <w:t xml:space="preserve">class,]),</w:t>
+      </w:r>
+      <w:r>
+        <w:rPr>
+          <w:rStyle w:val="DecValTok"/>
+        </w:rPr>
+        <w:t xml:space="preserve">1</w:t>
+      </w:r>
+      <w:r>
+        <w:rPr>
+          <w:rStyle w:val="NormalTok"/>
+        </w:rPr>
+        <w:t xml:space="preserve">,any))</w:t>
       </w:r>
       <w:r>
         <w:rPr>
@@ -5161,6 +5185,15 @@
         <w:t xml:space="preserve">/</w:t>
       </w:r>
       <w:r>
+        <w:br/>
+      </w:r>
+      <w:r>
+        <w:rPr>
+          <w:rStyle w:val="NormalTok"/>
+        </w:rPr>
+        <w:t xml:space="preserve">              </w:t>
+      </w:r>
+      <w:r>
         <w:rPr>
           <w:rStyle w:val="FunctionTok"/>
         </w:rPr>
@@ -5194,12 +5227,30 @@
         <w:rPr>
           <w:rStyle w:val="NormalTok"/>
         </w:rPr>
-        <w:t xml:space="preserve">class,]),</w:t>
+        <w:t xml:space="preserve">class,])</w:t>
+      </w:r>
+      <w:r>
+        <w:rPr>
+          <w:rStyle w:val="SpecialCharTok"/>
+        </w:rPr>
+        <w:t xml:space="preserve">*</w:t>
       </w:r>
       <w:r>
         <w:rPr>
           <w:rStyle w:val="DecValTok"/>
         </w:rPr>
+        <w:t xml:space="preserve">100</w:t>
+      </w:r>
+      <w:r>
+        <w:rPr>
+          <w:rStyle w:val="NormalTok"/>
+        </w:rPr>
+        <w:t xml:space="preserve">,</w:t>
+      </w:r>
+      <w:r>
+        <w:rPr>
+          <w:rStyle w:val="DecValTok"/>
+        </w:rPr>
         <w:t xml:space="preserve">2</w:t>
       </w:r>
       <w:r>
@@ -5286,7 +5337,7 @@
         <w:rPr>
           <w:rStyle w:val="VerbatimChar"/>
         </w:rPr>
-        <w:t xml:space="preserve">## [1] "phytophthora-rot: 13.8%"</w:t>
+        <w:t xml:space="preserve">## [1] "phytophthora-rot: 77.27%"</w:t>
       </w:r>
       <w:r>
         <w:br/>
@@ -5394,7 +5445,7 @@
         <w:rPr>
           <w:rStyle w:val="VerbatimChar"/>
         </w:rPr>
-        <w:t xml:space="preserve">## [1] "diaporthe-pod-&amp;-stem-blight: 11.8%"</w:t>
+        <w:t xml:space="preserve">## [1] "diaporthe-pod-&amp;-stem-blight: 100%"</w:t>
       </w:r>
       <w:r>
         <w:br/>
@@ -5403,7 +5454,7 @@
         <w:rPr>
           <w:rStyle w:val="VerbatimChar"/>
         </w:rPr>
-        <w:t xml:space="preserve">## [1] "cyst-nematode: 24%"</w:t>
+        <w:t xml:space="preserve">## [1] "cyst-nematode: 100%"</w:t>
       </w:r>
       <w:r>
         <w:br/>
@@ -5412,7 +5463,7 @@
         <w:rPr>
           <w:rStyle w:val="VerbatimChar"/>
         </w:rPr>
-        <w:t xml:space="preserve">## [1] "2-4-d-injury: 28.12%"</w:t>
+        <w:t xml:space="preserve">## [1] "2-4-d-injury: 100%"</w:t>
       </w:r>
       <w:r>
         <w:br/>
@@ -5421,7 +5472,7 @@
         <w:rPr>
           <w:rStyle w:val="VerbatimChar"/>
         </w:rPr>
-        <w:t xml:space="preserve">## [1] "herbicide-injury: 20%"</w:t>
+        <w:t xml:space="preserve">## [1] "herbicide-injury: 100%"</w:t>
       </w:r>
     </w:p>
     <w:p>

</xml_diff>